<commit_message>
Child Chore page + cashout history complete
</commit_message>
<xml_diff>
--- a/Progress report 1 - Memo.docx
+++ b/Progress report 1 - Memo.docx
@@ -138,6 +138,50 @@
           <w:rFonts w:ascii="Times New Roman" w:hAnsi="Times New Roman" w:cs="Times New Roman"/>
         </w:rPr>
         <w:t>In the child GUI tab, I have all the children and their bank amounts displayed in a list. Clicking any of the children accounts will give the option of removing them from the list affecting the database. There’s also an add child button linking the child under the parent account.</w:t>
+      </w:r>
+    </w:p>
+    <w:p>
+      <w:pPr>
+        <w:spacing w:line="240" w:lineRule="auto"/>
+        <w:rPr>
+          <w:rFonts w:ascii="Times New Roman" w:hAnsi="Times New Roman" w:cs="Times New Roman"/>
+        </w:rPr>
+      </w:pPr>
+    </w:p>
+    <w:p>
+      <w:pPr>
+        <w:spacing w:line="240" w:lineRule="auto"/>
+        <w:rPr>
+          <w:rFonts w:ascii="Times New Roman" w:hAnsi="Times New Roman" w:cs="Times New Roman"/>
+        </w:rPr>
+      </w:pPr>
+      <w:r>
+        <w:rPr>
+          <w:rFonts w:ascii="Times New Roman" w:hAnsi="Times New Roman" w:cs="Times New Roman"/>
+        </w:rPr>
+        <w:t>For the next week I want to get a skeleton of the settings page done with little to no functionality, because it is a low priority for me. Other than that, I want to get the controller started and figure out how local storage works with Xamarin to store the accounts associated with the app. After that I want to start getting the child side GUI flushed out. If I get far enough into that this week, getting actual account swapping to work will be the next step.</w:t>
+      </w:r>
+    </w:p>
+    <w:p>
+      <w:pPr>
+        <w:spacing w:line="240" w:lineRule="auto"/>
+        <w:rPr>
+          <w:rFonts w:ascii="Times New Roman" w:hAnsi="Times New Roman" w:cs="Times New Roman"/>
+        </w:rPr>
+      </w:pPr>
+    </w:p>
+    <w:p>
+      <w:pPr>
+        <w:spacing w:line="240" w:lineRule="auto"/>
+        <w:rPr>
+          <w:rFonts w:ascii="Times New Roman" w:hAnsi="Times New Roman" w:cs="Times New Roman"/>
+        </w:rPr>
+      </w:pPr>
+      <w:r>
+        <w:rPr>
+          <w:rFonts w:ascii="Times New Roman" w:hAnsi="Times New Roman" w:cs="Times New Roman"/>
+        </w:rPr>
+        <w:t>Only stopping issue that I might see is that I’ve somehow already used about 50% of my free azure credits testing and doing the original implementation, so if I run out I may have to halt progress to find another database hosting site to continue going.</w:t>
       </w:r>
     </w:p>
     <w:sectPr>

</xml_diff>